<commit_message>
Updated dates, syllabus, exam reviews, textbook instructions.
</commit_message>
<xml_diff>
--- a/syllabus.docx
+++ b/syllabus.docx
@@ -872,7 +872,23 @@
           <w:sz w:val="20"/>
           <w:szCs w:val="20"/>
         </w:rPr>
-        <w:t xml:space="preserve">-10:00am and </w:t>
+        <w:t>-1</w:t>
+      </w:r>
+      <w:r>
+        <w:rPr>
+          <w:rFonts w:ascii="Times New Roman" w:eastAsia="Times New Roman" w:hAnsi="Times New Roman" w:cs="Times New Roman"/>
+          <w:sz w:val="20"/>
+          <w:szCs w:val="20"/>
+        </w:rPr>
+        <w:t>1</w:t>
+      </w:r>
+      <w:r>
+        <w:rPr>
+          <w:rFonts w:ascii="Times New Roman" w:eastAsia="Times New Roman" w:hAnsi="Times New Roman" w:cs="Times New Roman"/>
+          <w:sz w:val="20"/>
+          <w:szCs w:val="20"/>
+        </w:rPr>
+        <w:t xml:space="preserve">:00am and </w:t>
       </w:r>
       <w:r>
         <w:rPr>
@@ -947,8 +963,36 @@
           <w:sz w:val="20"/>
           <w:szCs w:val="20"/>
         </w:rPr>
-        <w:t xml:space="preserve"> do not require appointments, but those with appointments have first priority.  You</w:t>
-      </w:r>
+        <w:t xml:space="preserve"> do not require appointments, but those with appointments have </w:t>
+      </w:r>
+      <w:proofErr w:type="gramStart"/>
+      <w:r>
+        <w:rPr>
+          <w:rFonts w:ascii="Times New Roman" w:eastAsia="Times New Roman" w:hAnsi="Times New Roman" w:cs="Times New Roman"/>
+          <w:sz w:val="20"/>
+          <w:szCs w:val="20"/>
+        </w:rPr>
+        <w:t>first priority</w:t>
+      </w:r>
+      <w:proofErr w:type="gramEnd"/>
+      <w:r>
+        <w:rPr>
+          <w:rFonts w:ascii="Times New Roman" w:eastAsia="Times New Roman" w:hAnsi="Times New Roman" w:cs="Times New Roman"/>
+          <w:sz w:val="20"/>
+          <w:szCs w:val="20"/>
+        </w:rPr>
+        <w:t xml:space="preserve">.  </w:t>
+      </w:r>
+      <w:proofErr w:type="gramStart"/>
+      <w:r>
+        <w:rPr>
+          <w:rFonts w:ascii="Times New Roman" w:eastAsia="Times New Roman" w:hAnsi="Times New Roman" w:cs="Times New Roman"/>
+          <w:sz w:val="20"/>
+          <w:szCs w:val="20"/>
+        </w:rPr>
+        <w:t>You</w:t>
+      </w:r>
+      <w:proofErr w:type="gramEnd"/>
     </w:p>
     <w:p>
       <w:pPr>
@@ -1414,7 +1458,25 @@
           <w:sz w:val="20"/>
           <w:szCs w:val="20"/>
         </w:rPr>
-        <w:t xml:space="preserve">Enter zyBook code: </w:t>
+        <w:t xml:space="preserve">Enter </w:t>
+      </w:r>
+      <w:proofErr w:type="spellStart"/>
+      <w:r>
+        <w:rPr>
+          <w:rFonts w:ascii="Times New Roman" w:hAnsi="Times New Roman" w:cs="Times New Roman"/>
+          <w:sz w:val="20"/>
+          <w:szCs w:val="20"/>
+        </w:rPr>
+        <w:t>zyBook</w:t>
+      </w:r>
+      <w:proofErr w:type="spellEnd"/>
+      <w:r>
+        <w:rPr>
+          <w:rFonts w:ascii="Times New Roman" w:hAnsi="Times New Roman" w:cs="Times New Roman"/>
+          <w:sz w:val="20"/>
+          <w:szCs w:val="20"/>
+        </w:rPr>
+        <w:t xml:space="preserve"> code: </w:t>
       </w:r>
       <w:r>
         <w:rPr>
@@ -1755,7 +1817,25 @@
           <w:sz w:val="20"/>
           <w:szCs w:val="20"/>
         </w:rPr>
-        <w:t>Students will increase their problem solving skills by creating programming solutions to solve real-world problems.</w:t>
+        <w:t xml:space="preserve">Students will increase their </w:t>
+      </w:r>
+      <w:proofErr w:type="gramStart"/>
+      <w:r>
+        <w:rPr>
+          <w:rFonts w:ascii="Times New Roman" w:eastAsia="Times New Roman" w:hAnsi="Times New Roman" w:cs="Times New Roman"/>
+          <w:sz w:val="20"/>
+          <w:szCs w:val="20"/>
+        </w:rPr>
+        <w:t>problem solving</w:t>
+      </w:r>
+      <w:proofErr w:type="gramEnd"/>
+      <w:r>
+        <w:rPr>
+          <w:rFonts w:ascii="Times New Roman" w:eastAsia="Times New Roman" w:hAnsi="Times New Roman" w:cs="Times New Roman"/>
+          <w:sz w:val="20"/>
+          <w:szCs w:val="20"/>
+        </w:rPr>
+        <w:t xml:space="preserve"> skills by creating programming solutions to solve real-world problems.</w:t>
       </w:r>
     </w:p>
     <w:p>
@@ -2013,6 +2093,7 @@
         </w:rPr>
         <w:t xml:space="preserve"> </w:t>
       </w:r>
+      <w:proofErr w:type="gramStart"/>
       <w:r>
         <w:rPr>
           <w:spacing w:val="2"/>
@@ -2022,6 +2103,7 @@
       <w:r>
         <w:t>n</w:t>
       </w:r>
+      <w:proofErr w:type="gramEnd"/>
       <w:r>
         <w:rPr>
           <w:spacing w:val="-5"/>
@@ -3667,7 +3749,7 @@
       </w:tr>
       <w:tr>
         <w:trPr>
-          <w:trHeight w:hRule="exact" w:val="570"/>
+          <w:trHeight w:hRule="exact" w:val="507"/>
         </w:trPr>
         <w:tc>
           <w:tcPr>
@@ -3690,13 +3772,23 @@
                 <w:szCs w:val="20"/>
               </w:rPr>
             </w:pPr>
+            <w:proofErr w:type="spellStart"/>
             <w:r>
               <w:rPr>
                 <w:rFonts w:ascii="Times New Roman" w:eastAsia="Times New Roman" w:hAnsi="Times New Roman" w:cs="Times New Roman"/>
                 <w:sz w:val="20"/>
                 <w:szCs w:val="20"/>
               </w:rPr>
-              <w:t>zyBook Participation Activities</w:t>
+              <w:t>zyBook</w:t>
+            </w:r>
+            <w:proofErr w:type="spellEnd"/>
+            <w:r>
+              <w:rPr>
+                <w:rFonts w:ascii="Times New Roman" w:eastAsia="Times New Roman" w:hAnsi="Times New Roman" w:cs="Times New Roman"/>
+                <w:sz w:val="20"/>
+                <w:szCs w:val="20"/>
+              </w:rPr>
+              <w:t xml:space="preserve"> Participation Activities</w:t>
             </w:r>
           </w:p>
         </w:tc>
@@ -3750,7 +3842,6 @@
           <w:p>
             <w:pPr>
               <w:pStyle w:val="TableParagraph"/>
-              <w:spacing w:line="222" w:lineRule="exact"/>
               <w:ind w:left="360"/>
               <w:rPr>
                 <w:rFonts w:ascii="Times New Roman" w:eastAsia="Times New Roman" w:hAnsi="Times New Roman" w:cs="Times New Roman"/>
@@ -3948,8 +4039,9 @@
           <w:sz w:val="20"/>
           <w:szCs w:val="20"/>
         </w:rPr>
-        <w:t xml:space="preserve">To continue </w:t>
-      </w:r>
+        <w:t xml:space="preserve">To </w:t>
+      </w:r>
+      <w:proofErr w:type="gramStart"/>
       <w:r>
         <w:rPr>
           <w:rFonts w:ascii="Times New Roman" w:eastAsia="Times New Roman" w:hAnsi="Times New Roman"/>
@@ -3958,7 +4050,28 @@
           <w:sz w:val="20"/>
           <w:szCs w:val="20"/>
         </w:rPr>
-        <w:t xml:space="preserve">on </w:t>
+        <w:t xml:space="preserve">continue </w:t>
+      </w:r>
+      <w:r>
+        <w:rPr>
+          <w:rFonts w:ascii="Times New Roman" w:eastAsia="Times New Roman" w:hAnsi="Times New Roman"/>
+          <w:i/>
+          <w:spacing w:val="-1"/>
+          <w:sz w:val="20"/>
+          <w:szCs w:val="20"/>
+        </w:rPr>
+        <w:t>on</w:t>
+      </w:r>
+      <w:proofErr w:type="gramEnd"/>
+      <w:r>
+        <w:rPr>
+          <w:rFonts w:ascii="Times New Roman" w:eastAsia="Times New Roman" w:hAnsi="Times New Roman"/>
+          <w:i/>
+          <w:spacing w:val="-1"/>
+          <w:sz w:val="20"/>
+          <w:szCs w:val="20"/>
+        </w:rPr>
+        <w:t xml:space="preserve"> </w:t>
       </w:r>
       <w:r>
         <w:rPr>
@@ -4605,7 +4718,21 @@
         <w:rPr>
           <w:spacing w:val="-1"/>
         </w:rPr>
-        <w:t xml:space="preserve"> by watching the recording of the live Zoom lectures (link found on elearning)</w:t>
+        <w:t xml:space="preserve"> by watching the recording of the live Zoom lectures (link found on </w:t>
+      </w:r>
+      <w:proofErr w:type="spellStart"/>
+      <w:r>
+        <w:rPr>
+          <w:spacing w:val="-1"/>
+        </w:rPr>
+        <w:t>elearning</w:t>
+      </w:r>
+      <w:proofErr w:type="spellEnd"/>
+      <w:r>
+        <w:rPr>
+          <w:spacing w:val="-1"/>
+        </w:rPr>
+        <w:t>)</w:t>
       </w:r>
       <w:r>
         <w:rPr>
@@ -4631,11 +4758,19 @@
           <w:spacing w:val="-1"/>
         </w:rPr>
       </w:pPr>
-      <w:r>
-        <w:rPr>
-          <w:spacing w:val="-1"/>
-        </w:rPr>
-        <w:t>ZyBook Participation and Challenge Activities</w:t>
+      <w:proofErr w:type="spellStart"/>
+      <w:r>
+        <w:rPr>
+          <w:spacing w:val="-1"/>
+        </w:rPr>
+        <w:t>ZyBook</w:t>
+      </w:r>
+      <w:proofErr w:type="spellEnd"/>
+      <w:r>
+        <w:rPr>
+          <w:spacing w:val="-1"/>
+        </w:rPr>
+        <w:t xml:space="preserve"> Participation and Challenge Activities</w:t>
       </w:r>
     </w:p>
     <w:p>
@@ -4751,7 +4886,7 @@
         <w:rPr>
           <w:spacing w:val="2"/>
         </w:rPr>
-        <w:t>w</w:t>
+        <w:t>W</w:t>
       </w:r>
       <w:r>
         <w:rPr>
@@ -6106,32 +6241,6 @@
         </w:rPr>
         <w:t xml:space="preserve"> </w:t>
       </w:r>
-      <w:r>
-        <w:rPr>
-          <w:b/>
-          <w:bCs/>
-          <w:spacing w:val="-1"/>
-        </w:rPr>
-        <w:t xml:space="preserve">If you must miss an in-person lab, you must let us know plans to make up the lab </w:t>
-      </w:r>
-      <w:r>
-        <w:rPr>
-          <w:b/>
-          <w:bCs/>
-          <w:i/>
-          <w:iCs/>
-          <w:spacing w:val="-1"/>
-        </w:rPr>
-        <w:t>within 1 week</w:t>
-      </w:r>
-      <w:r>
-        <w:rPr>
-          <w:b/>
-          <w:bCs/>
-          <w:spacing w:val="-1"/>
-        </w:rPr>
-        <w:t xml:space="preserve"> so that you do not fall too far behind.  Requests to make up a missed lab after one week has passed may not be granted.</w:t>
-      </w:r>
     </w:p>
     <w:p>
       <w:pPr>
@@ -6142,119 +6251,112 @@
     </w:p>
     <w:p>
       <w:pPr>
-        <w:pStyle w:val="BodyText"/>
-        <w:spacing w:before="73"/>
-        <w:ind w:left="0" w:right="125" w:firstLine="0"/>
-      </w:pPr>
+        <w:pStyle w:val="Heading3"/>
+        <w:ind w:left="0"/>
+        <w:rPr>
+          <w:b w:val="0"/>
+          <w:bCs w:val="0"/>
+        </w:rPr>
+      </w:pPr>
+      <w:r>
+        <w:t>Pr</w:t>
+      </w:r>
+      <w:r>
+        <w:rPr>
+          <w:spacing w:val="1"/>
+        </w:rPr>
+        <w:t>og</w:t>
+      </w:r>
+      <w:r>
+        <w:t>r</w:t>
+      </w:r>
+      <w:r>
+        <w:rPr>
+          <w:spacing w:val="1"/>
+        </w:rPr>
+        <w:t>a</w:t>
+      </w:r>
+      <w:r>
+        <w:t>m</w:t>
+      </w:r>
+      <w:r>
+        <w:rPr>
+          <w:spacing w:val="-3"/>
+        </w:rPr>
+        <w:t>m</w:t>
+      </w:r>
+      <w:r>
+        <w:rPr>
+          <w:spacing w:val="-1"/>
+        </w:rPr>
+        <w:t>in</w:t>
+      </w:r>
+      <w:r>
+        <w:t>g</w:t>
+      </w:r>
+      <w:r>
+        <w:rPr>
+          <w:spacing w:val="-22"/>
+        </w:rPr>
+        <w:t xml:space="preserve"> </w:t>
+      </w:r>
+      <w:r>
+        <w:t>A</w:t>
+      </w:r>
+      <w:r>
+        <w:rPr>
+          <w:spacing w:val="1"/>
+        </w:rPr>
+        <w:t>s</w:t>
+      </w:r>
+      <w:r>
+        <w:rPr>
+          <w:spacing w:val="-1"/>
+        </w:rPr>
+        <w:t>si</w:t>
+      </w:r>
+      <w:r>
+        <w:rPr>
+          <w:spacing w:val="1"/>
+        </w:rPr>
+        <w:t>g</w:t>
+      </w:r>
+      <w:r>
+        <w:rPr>
+          <w:spacing w:val="2"/>
+        </w:rPr>
+        <w:t>n</w:t>
+      </w:r>
+      <w:r>
+        <w:rPr>
+          <w:spacing w:val="-3"/>
+        </w:rPr>
+        <w:t>m</w:t>
+      </w:r>
+      <w:r>
+        <w:rPr>
+          <w:spacing w:val="2"/>
+        </w:rPr>
+        <w:t>e</w:t>
+      </w:r>
+      <w:r>
+        <w:rPr>
+          <w:spacing w:val="-1"/>
+        </w:rPr>
+        <w:t>n</w:t>
+      </w:r>
+      <w:r>
+        <w:rPr>
+          <w:spacing w:val="1"/>
+        </w:rPr>
+        <w:t>t</w:t>
+      </w:r>
+      <w:r>
+        <w:t>s</w:t>
+      </w:r>
     </w:p>
     <w:p>
       <w:pPr>
-        <w:pStyle w:val="Heading3"/>
-        <w:ind w:left="0"/>
-        <w:rPr>
-          <w:b w:val="0"/>
-          <w:bCs w:val="0"/>
-        </w:rPr>
-      </w:pPr>
-      <w:r>
-        <w:t>Pr</w:t>
-      </w:r>
-      <w:r>
-        <w:rPr>
-          <w:spacing w:val="1"/>
-        </w:rPr>
-        <w:t>og</w:t>
-      </w:r>
-      <w:r>
-        <w:t>r</w:t>
-      </w:r>
-      <w:r>
-        <w:rPr>
-          <w:spacing w:val="1"/>
-        </w:rPr>
-        <w:t>a</w:t>
-      </w:r>
-      <w:r>
-        <w:t>m</w:t>
-      </w:r>
-      <w:r>
-        <w:rPr>
-          <w:spacing w:val="-3"/>
-        </w:rPr>
-        <w:t>m</w:t>
-      </w:r>
-      <w:r>
-        <w:rPr>
-          <w:spacing w:val="-1"/>
-        </w:rPr>
-        <w:t>in</w:t>
-      </w:r>
-      <w:r>
-        <w:t>g</w:t>
-      </w:r>
-      <w:r>
-        <w:rPr>
-          <w:spacing w:val="-22"/>
-        </w:rPr>
-        <w:t xml:space="preserve"> </w:t>
-      </w:r>
-      <w:r>
-        <w:t>A</w:t>
-      </w:r>
-      <w:r>
-        <w:rPr>
-          <w:spacing w:val="1"/>
-        </w:rPr>
-        <w:t>s</w:t>
-      </w:r>
-      <w:r>
-        <w:rPr>
-          <w:spacing w:val="-1"/>
-        </w:rPr>
-        <w:t>si</w:t>
-      </w:r>
-      <w:r>
-        <w:rPr>
-          <w:spacing w:val="1"/>
-        </w:rPr>
-        <w:t>g</w:t>
-      </w:r>
-      <w:r>
-        <w:rPr>
-          <w:spacing w:val="2"/>
-        </w:rPr>
-        <w:t>n</w:t>
-      </w:r>
-      <w:r>
-        <w:rPr>
-          <w:spacing w:val="-3"/>
-        </w:rPr>
-        <w:t>m</w:t>
-      </w:r>
-      <w:r>
-        <w:rPr>
-          <w:spacing w:val="2"/>
-        </w:rPr>
-        <w:t>e</w:t>
-      </w:r>
-      <w:r>
-        <w:rPr>
-          <w:spacing w:val="-1"/>
-        </w:rPr>
-        <w:t>n</w:t>
-      </w:r>
-      <w:r>
-        <w:rPr>
-          <w:spacing w:val="1"/>
-        </w:rPr>
-        <w:t>t</w:t>
-      </w:r>
-      <w:r>
-        <w:t>s</w:t>
-      </w:r>
-    </w:p>
-    <w:p>
-      <w:pPr>
         <w:pStyle w:val="BodyText"/>
         <w:ind w:left="720" w:right="152" w:firstLine="0"/>
         <w:rPr>
@@ -6642,6 +6744,7 @@
         </w:rPr>
         <w:t xml:space="preserve"> </w:t>
       </w:r>
+      <w:proofErr w:type="gramStart"/>
       <w:r>
         <w:rPr>
           <w:spacing w:val="-1"/>
@@ -6690,6 +6793,7 @@
       <w:r>
         <w:t>d</w:t>
       </w:r>
+      <w:proofErr w:type="gramEnd"/>
       <w:r>
         <w:rPr>
           <w:spacing w:val="-3"/>
@@ -6834,6 +6938,7 @@
         </w:rPr>
         <w:t xml:space="preserve"> </w:t>
       </w:r>
+      <w:proofErr w:type="gramStart"/>
       <w:r>
         <w:rPr>
           <w:spacing w:val="-1"/>
@@ -6882,6 +6987,7 @@
       <w:r>
         <w:t>er</w:t>
       </w:r>
+      <w:proofErr w:type="gramEnd"/>
       <w:r>
         <w:rPr>
           <w:spacing w:val="-3"/>
@@ -7711,7 +7817,6 @@
         <w:rPr>
           <w:spacing w:val="-1"/>
         </w:rPr>
-        <w:lastRenderedPageBreak/>
         <w:t>h</w:t>
       </w:r>
       <w:r>
@@ -8057,30 +8162,174 @@
     <w:p>
       <w:pPr>
         <w:pStyle w:val="BodyText"/>
-        <w:ind w:left="720" w:right="152" w:firstLine="0"/>
+        <w:ind w:right="152" w:hanging="117"/>
         <w:rPr>
           <w:b/>
         </w:rPr>
       </w:pPr>
       <w:r>
-        <w:t xml:space="preserve">All assignments are due </w:t>
-      </w:r>
-      <w:r>
-        <w:t>at their assigned date and time, and will be accepted up</w:t>
-      </w:r>
-      <w:r>
-        <w:t xml:space="preserve"> </w:t>
-      </w:r>
-      <w:r>
-        <w:t>If you must turn in an assignment late to due sickness or other approved reason, you should let us know as soon as possible so that you don’t fall behind.</w:t>
+        <w:rPr>
+          <w:b/>
+        </w:rPr>
+        <w:lastRenderedPageBreak/>
+        <w:t>Making up Missed Work and</w:t>
+      </w:r>
+      <w:r>
+        <w:rPr>
+          <w:b/>
+        </w:rPr>
+        <w:t xml:space="preserve"> Missed</w:t>
+      </w:r>
+      <w:r>
+        <w:rPr>
+          <w:b/>
+        </w:rPr>
+        <w:t xml:space="preserve"> Exams</w:t>
       </w:r>
     </w:p>
     <w:p>
       <w:pPr>
         <w:pStyle w:val="BodyText"/>
+        <w:ind w:left="720" w:right="152" w:firstLine="0"/>
+        <w:rPr>
+          <w:bCs/>
+        </w:rPr>
+      </w:pPr>
+      <w:r>
+        <w:rPr>
+          <w:bCs/>
+        </w:rPr>
+        <w:t>This section pertains to missed work in the labs, readings, homework assignments, or missing exams.  To be eligible to make up the points, the reason for missing</w:t>
+      </w:r>
+      <w:r>
+        <w:rPr>
+          <w:bCs/>
+        </w:rPr>
+        <w:t xml:space="preserve"> the activity must be reasonable as per UNI policy 3.06 (e.g. </w:t>
+      </w:r>
+      <w:r>
+        <w:rPr>
+          <w:bCs/>
+        </w:rPr>
+        <w:t>include but are not limited to illness; significant personal emergency; bereavement; etc</w:t>
+      </w:r>
+      <w:r>
+        <w:rPr>
+          <w:bCs/>
+        </w:rPr>
+        <w:t xml:space="preserve">.) </w:t>
+      </w:r>
+      <w:r>
+        <w:rPr>
+          <w:b/>
+        </w:rPr>
+        <w:t xml:space="preserve">You must contact me and make up the missed activity </w:t>
+      </w:r>
+      <w:r>
+        <w:rPr>
+          <w:b/>
+          <w:i/>
+          <w:iCs/>
+        </w:rPr>
+        <w:t>within 1 week</w:t>
+      </w:r>
+      <w:r>
+        <w:rPr>
+          <w:b/>
+        </w:rPr>
+        <w:t xml:space="preserve"> </w:t>
+      </w:r>
+      <w:r>
+        <w:rPr>
+          <w:b/>
+        </w:rPr>
+        <w:t xml:space="preserve">of the activity’s due date </w:t>
+      </w:r>
+      <w:r>
+        <w:rPr>
+          <w:b/>
+        </w:rPr>
+        <w:t>so that you do not fall too far behind.</w:t>
+      </w:r>
+      <w:r>
+        <w:rPr>
+          <w:b/>
+        </w:rPr>
+        <w:t xml:space="preserve">  </w:t>
+      </w:r>
+      <w:r>
+        <w:rPr>
+          <w:bCs/>
+        </w:rPr>
+        <w:t>Any missed final exam must be taken by the end of finals week.</w:t>
+      </w:r>
+    </w:p>
+    <w:p>
+      <w:pPr>
+        <w:pStyle w:val="BodyText"/>
+        <w:ind w:left="720" w:right="152" w:firstLine="0"/>
+        <w:rPr>
+          <w:bCs/>
+        </w:rPr>
+      </w:pPr>
+    </w:p>
+    <w:p>
+      <w:pPr>
+        <w:pStyle w:val="BodyText"/>
+        <w:ind w:left="720" w:right="152" w:firstLine="0"/>
+        <w:rPr>
+          <w:bCs/>
+        </w:rPr>
+      </w:pPr>
+      <w:r>
+        <w:rPr>
+          <w:bCs/>
+        </w:rPr>
+        <w:t>Other more long-term events that may cause you to miss work deadlines or exams (such as jury duty, deployment, pregnancy, etc.) should be discussed with me at your earliest opportunity so that we may work out alternate schedules.</w:t>
+      </w:r>
+    </w:p>
+    <w:p>
+      <w:pPr>
+        <w:pStyle w:val="BodyText"/>
+        <w:ind w:left="720" w:right="152" w:firstLine="0"/>
+        <w:rPr>
+          <w:bCs/>
+        </w:rPr>
+      </w:pPr>
+    </w:p>
+    <w:p>
+      <w:pPr>
+        <w:pStyle w:val="BodyText"/>
+        <w:ind w:left="720" w:right="152" w:firstLine="0"/>
+        <w:rPr>
+          <w:bCs/>
+        </w:rPr>
+      </w:pPr>
+      <w:r>
+        <w:rPr>
+          <w:bCs/>
+        </w:rPr>
+        <w:t xml:space="preserve">Required university-sanctioned absences, </w:t>
+      </w:r>
+      <w:r>
+        <w:rPr>
+          <w:bCs/>
+        </w:rPr>
+        <w:t>including but not limited to athletic games/matches/meets or their equivalents</w:t>
+      </w:r>
+      <w:r>
+        <w:rPr>
+          <w:bCs/>
+        </w:rPr>
+        <w:t>, should be discussed with me at the beginning of the semester or as soon as you become aware of your obligation.</w:t>
+      </w:r>
+    </w:p>
+    <w:p>
+      <w:pPr>
+        <w:pStyle w:val="BodyText"/>
         <w:ind w:right="152" w:hanging="117"/>
         <w:rPr>
-          <w:b/>
+          <w:bCs/>
         </w:rPr>
       </w:pPr>
     </w:p>
@@ -8272,7 +8521,15 @@
         </w:rPr>
       </w:pPr>
       <w:r>
-        <w:t>Create programs(s) that use many or all of the above elements to solve problem(s).</w:t>
+        <w:t xml:space="preserve">Create programs(s) that use many or </w:t>
+      </w:r>
+      <w:proofErr w:type="gramStart"/>
+      <w:r>
+        <w:t>all of</w:t>
+      </w:r>
+      <w:proofErr w:type="gramEnd"/>
+      <w:r>
+        <w:t xml:space="preserve"> the above elements to solve problem(s).</w:t>
       </w:r>
     </w:p>
     <w:p>
@@ -8289,8 +8546,13 @@
           <w:b/>
         </w:rPr>
       </w:pPr>
-      <w:r>
-        <w:t>Homeworks will by default be assigned after the lab period for which the new concept will be introduced.  Please consult the main website for exact homework due dates and late policies.</w:t>
+      <w:proofErr w:type="spellStart"/>
+      <w:r>
+        <w:t>Homeworks</w:t>
+      </w:r>
+      <w:proofErr w:type="spellEnd"/>
+      <w:r>
+        <w:t xml:space="preserve"> will by default be assigned after the lab period for which the new concept will be introduced.  Please consult the main website for exact homework due dates and late policies.</w:t>
       </w:r>
     </w:p>
     <w:p>
@@ -8368,6 +8630,7 @@
         </w:rPr>
         <w:t xml:space="preserve"> </w:t>
       </w:r>
+      <w:proofErr w:type="gramStart"/>
       <w:r>
         <w:t>a</w:t>
       </w:r>
@@ -8380,6 +8643,7 @@
       <w:r>
         <w:t>e</w:t>
       </w:r>
+      <w:proofErr w:type="gramEnd"/>
       <w:r>
         <w:rPr>
           <w:spacing w:val="-4"/>
@@ -9001,6 +9265,7 @@
         </w:rPr>
         <w:t xml:space="preserve"> </w:t>
       </w:r>
+      <w:proofErr w:type="gramStart"/>
       <w:r>
         <w:rPr>
           <w:rFonts w:cs="Times New Roman"/>
@@ -9044,6 +9309,7 @@
         </w:rPr>
         <w:t>t</w:t>
       </w:r>
+      <w:proofErr w:type="gramEnd"/>
       <w:r>
         <w:rPr>
           <w:rFonts w:cs="Times New Roman"/>
@@ -11726,6 +11992,7 @@
         </w:rPr>
         <w:t xml:space="preserve"> </w:t>
       </w:r>
+      <w:proofErr w:type="gramStart"/>
       <w:r>
         <w:rPr>
           <w:spacing w:val="-1"/>
@@ -11756,6 +12023,7 @@
       <w:r>
         <w:t>er</w:t>
       </w:r>
+      <w:proofErr w:type="gramEnd"/>
       <w:r>
         <w:rPr>
           <w:spacing w:val="-3"/>
@@ -12050,6 +12318,7 @@
         </w:rPr>
         <w:t xml:space="preserve"> </w:t>
       </w:r>
+      <w:proofErr w:type="gramStart"/>
       <w:r>
         <w:rPr>
           <w:spacing w:val="2"/>
@@ -12074,6 +12343,7 @@
       <w:r>
         <w:t>ed</w:t>
       </w:r>
+      <w:proofErr w:type="gramEnd"/>
       <w:r>
         <w:rPr>
           <w:spacing w:val="-3"/>
@@ -12326,6 +12596,7 @@
         </w:rPr>
         <w:t xml:space="preserve"> </w:t>
       </w:r>
+      <w:proofErr w:type="gramStart"/>
       <w:r>
         <w:t>a</w:t>
       </w:r>
@@ -12386,6 +12657,7 @@
       <w:r>
         <w:t>-</w:t>
       </w:r>
+      <w:proofErr w:type="gramEnd"/>
       <w:r>
         <w:rPr>
           <w:w w:val="99"/>
@@ -12878,20 +13150,6 @@
         </w:rPr>
         <w:t xml:space="preserve"> (Subject to Change)</w:t>
       </w:r>
-    </w:p>
-    <w:p>
-      <w:pPr>
-        <w:keepNext/>
-        <w:widowControl/>
-        <w:outlineLvl w:val="2"/>
-        <w:rPr>
-          <w:rFonts w:ascii="Times New Roman" w:eastAsia="Times New Roman" w:hAnsi="Times New Roman" w:cs="Times New Roman"/>
-          <w:b/>
-          <w:spacing w:val="-1"/>
-          <w:sz w:val="24"/>
-          <w:szCs w:val="24"/>
-        </w:rPr>
-      </w:pPr>
     </w:p>
     <w:tbl>
       <w:tblPr>
@@ -12993,61 +13251,7 @@
                 <w:sz w:val="20"/>
                 <w:szCs w:val="20"/>
               </w:rPr>
-              <w:t>8</w:t>
-            </w:r>
-            <w:r>
-              <w:rPr>
-                <w:rFonts w:ascii="Times New Roman" w:hAnsi="Times New Roman" w:cs="Times New Roman"/>
-                <w:color w:val="000000"/>
-                <w:sz w:val="20"/>
-                <w:szCs w:val="20"/>
-              </w:rPr>
-              <w:t>/2</w:t>
-            </w:r>
-            <w:r>
-              <w:rPr>
-                <w:rFonts w:ascii="Times New Roman" w:hAnsi="Times New Roman" w:cs="Times New Roman"/>
-                <w:color w:val="000000"/>
-                <w:sz w:val="20"/>
-                <w:szCs w:val="20"/>
-              </w:rPr>
-              <w:t>5</w:t>
-            </w:r>
-            <w:r>
-              <w:rPr>
-                <w:rFonts w:ascii="Times New Roman" w:hAnsi="Times New Roman" w:cs="Times New Roman"/>
-                <w:color w:val="000000"/>
-                <w:sz w:val="20"/>
-                <w:szCs w:val="20"/>
-              </w:rPr>
-              <w:t xml:space="preserve">– </w:t>
-            </w:r>
-            <w:r>
-              <w:rPr>
-                <w:rFonts w:ascii="Times New Roman" w:hAnsi="Times New Roman" w:cs="Times New Roman"/>
-                <w:color w:val="000000"/>
-                <w:sz w:val="20"/>
-                <w:szCs w:val="20"/>
-              </w:rPr>
-              <w:t>9</w:t>
-            </w:r>
-            <w:r>
-              <w:rPr>
-                <w:rFonts w:ascii="Times New Roman" w:hAnsi="Times New Roman" w:cs="Times New Roman"/>
-                <w:color w:val="000000"/>
-                <w:sz w:val="20"/>
-                <w:szCs w:val="20"/>
-              </w:rPr>
-              <w:t>/</w:t>
-            </w:r>
-            <w:r>
-              <w:rPr>
-                <w:rFonts w:ascii="Times New Roman" w:hAnsi="Times New Roman" w:cs="Times New Roman"/>
-                <w:color w:val="000000"/>
-                <w:sz w:val="20"/>
-                <w:szCs w:val="20"/>
-              </w:rPr>
-              <w:t>1</w:t>
+              <w:t>1/21– 1/26</w:t>
             </w:r>
           </w:p>
         </w:tc>
@@ -13128,61 +13332,7 @@
                 <w:sz w:val="20"/>
                 <w:szCs w:val="20"/>
               </w:rPr>
-              <w:t>9</w:t>
-            </w:r>
-            <w:r>
-              <w:rPr>
-                <w:rFonts w:ascii="Times New Roman" w:hAnsi="Times New Roman" w:cs="Times New Roman"/>
-                <w:color w:val="000000"/>
-                <w:sz w:val="20"/>
-                <w:szCs w:val="20"/>
-              </w:rPr>
-              <w:t>/</w:t>
-            </w:r>
-            <w:r>
-              <w:rPr>
-                <w:rFonts w:ascii="Times New Roman" w:hAnsi="Times New Roman" w:cs="Times New Roman"/>
-                <w:color w:val="000000"/>
-                <w:sz w:val="20"/>
-                <w:szCs w:val="20"/>
-              </w:rPr>
-              <w:t>3</w:t>
-            </w:r>
-            <w:r>
-              <w:rPr>
-                <w:rFonts w:ascii="Times New Roman" w:hAnsi="Times New Roman" w:cs="Times New Roman"/>
-                <w:color w:val="000000"/>
-                <w:sz w:val="20"/>
-                <w:szCs w:val="20"/>
-              </w:rPr>
-              <w:t xml:space="preserve"> – </w:t>
-            </w:r>
-            <w:r>
-              <w:rPr>
-                <w:rFonts w:ascii="Times New Roman" w:hAnsi="Times New Roman" w:cs="Times New Roman"/>
-                <w:color w:val="000000"/>
-                <w:sz w:val="20"/>
-                <w:szCs w:val="20"/>
-              </w:rPr>
-              <w:t>9</w:t>
-            </w:r>
-            <w:r>
-              <w:rPr>
-                <w:rFonts w:ascii="Times New Roman" w:hAnsi="Times New Roman" w:cs="Times New Roman"/>
-                <w:color w:val="000000"/>
-                <w:sz w:val="20"/>
-                <w:szCs w:val="20"/>
-              </w:rPr>
-              <w:t>/</w:t>
-            </w:r>
-            <w:r>
-              <w:rPr>
-                <w:rFonts w:ascii="Times New Roman" w:hAnsi="Times New Roman" w:cs="Times New Roman"/>
-                <w:color w:val="000000"/>
-                <w:sz w:val="20"/>
-                <w:szCs w:val="20"/>
-              </w:rPr>
-              <w:t>8</w:t>
+              <w:t>1/28 – 2/2</w:t>
             </w:r>
           </w:p>
         </w:tc>
@@ -13236,25 +13386,7 @@
                 <w:sz w:val="20"/>
                 <w:szCs w:val="20"/>
               </w:rPr>
-              <w:t>9</w:t>
-            </w:r>
-            <w:r>
-              <w:rPr>
-                <w:rFonts w:ascii="Times New Roman" w:hAnsi="Times New Roman" w:cs="Times New Roman"/>
-                <w:color w:val="000000"/>
-                <w:sz w:val="20"/>
-                <w:szCs w:val="20"/>
-              </w:rPr>
-              <w:t>/</w:t>
-            </w:r>
-            <w:r>
-              <w:rPr>
-                <w:rFonts w:ascii="Times New Roman" w:hAnsi="Times New Roman" w:cs="Times New Roman"/>
-                <w:color w:val="000000"/>
-                <w:sz w:val="20"/>
-                <w:szCs w:val="20"/>
-              </w:rPr>
-              <w:t>10</w:t>
+              <w:t>2/4</w:t>
             </w:r>
             <w:r>
               <w:rPr>
@@ -13272,25 +13404,7 @@
                 <w:sz w:val="20"/>
                 <w:szCs w:val="20"/>
               </w:rPr>
-              <w:t>9</w:t>
-            </w:r>
-            <w:r>
-              <w:rPr>
-                <w:rFonts w:ascii="Times New Roman" w:hAnsi="Times New Roman" w:cs="Times New Roman"/>
-                <w:color w:val="000000"/>
-                <w:sz w:val="20"/>
-                <w:szCs w:val="20"/>
-              </w:rPr>
-              <w:t>/1</w:t>
-            </w:r>
-            <w:r>
-              <w:rPr>
-                <w:rFonts w:ascii="Times New Roman" w:hAnsi="Times New Roman" w:cs="Times New Roman"/>
-                <w:color w:val="000000"/>
-                <w:sz w:val="20"/>
-                <w:szCs w:val="20"/>
-              </w:rPr>
-              <w:t>5</w:t>
+              <w:t>2/10</w:t>
             </w:r>
           </w:p>
         </w:tc>
@@ -13347,71 +13461,7 @@
                 <w:sz w:val="20"/>
                 <w:szCs w:val="20"/>
               </w:rPr>
-              <w:lastRenderedPageBreak/>
-              <w:t>9</w:t>
-            </w:r>
-            <w:r>
-              <w:rPr>
-                <w:rFonts w:ascii="Times New Roman" w:hAnsi="Times New Roman" w:cs="Times New Roman"/>
-                <w:color w:val="000000"/>
-                <w:sz w:val="20"/>
-                <w:szCs w:val="20"/>
-              </w:rPr>
-              <w:t>/1</w:t>
-            </w:r>
-            <w:r>
-              <w:rPr>
-                <w:rFonts w:ascii="Times New Roman" w:hAnsi="Times New Roman" w:cs="Times New Roman"/>
-                <w:color w:val="000000"/>
-                <w:sz w:val="20"/>
-                <w:szCs w:val="20"/>
-              </w:rPr>
-              <w:t>7</w:t>
-            </w:r>
-            <w:r>
-              <w:rPr>
-                <w:rFonts w:ascii="Times New Roman" w:hAnsi="Times New Roman" w:cs="Times New Roman"/>
-                <w:color w:val="000000"/>
-                <w:sz w:val="20"/>
-                <w:szCs w:val="20"/>
-              </w:rPr>
-              <w:t xml:space="preserve"> – </w:t>
-            </w:r>
-            <w:r>
-              <w:rPr>
-                <w:rFonts w:ascii="Times New Roman" w:hAnsi="Times New Roman" w:cs="Times New Roman"/>
-                <w:color w:val="000000"/>
-                <w:sz w:val="20"/>
-                <w:szCs w:val="20"/>
-              </w:rPr>
-              <w:t>9</w:t>
-            </w:r>
-            <w:r>
-              <w:rPr>
-                <w:rFonts w:ascii="Times New Roman" w:hAnsi="Times New Roman" w:cs="Times New Roman"/>
-                <w:color w:val="000000"/>
-                <w:sz w:val="20"/>
-                <w:szCs w:val="20"/>
-              </w:rPr>
-              <w:t>/</w:t>
-            </w:r>
-            <w:r>
-              <w:rPr>
-                <w:rFonts w:ascii="Times New Roman" w:hAnsi="Times New Roman" w:cs="Times New Roman"/>
-                <w:color w:val="000000"/>
-                <w:sz w:val="20"/>
-                <w:szCs w:val="20"/>
-              </w:rPr>
-              <w:t>2</w:t>
-            </w:r>
-            <w:r>
-              <w:rPr>
-                <w:rFonts w:ascii="Times New Roman" w:hAnsi="Times New Roman" w:cs="Times New Roman"/>
-                <w:color w:val="000000"/>
-                <w:sz w:val="20"/>
-                <w:szCs w:val="20"/>
-              </w:rPr>
-              <w:t>6</w:t>
+              <w:t>2/12 – 2/20</w:t>
             </w:r>
           </w:p>
         </w:tc>
@@ -13468,34 +13518,7 @@
                 <w:sz w:val="20"/>
                 <w:szCs w:val="20"/>
               </w:rPr>
-              <w:t>9</w:t>
-            </w:r>
-            <w:r>
-              <w:rPr>
-                <w:rFonts w:ascii="Times New Roman" w:hAnsi="Times New Roman" w:cs="Times New Roman"/>
-                <w:color w:val="000000"/>
-                <w:sz w:val="20"/>
-                <w:szCs w:val="20"/>
-              </w:rPr>
-              <w:t>/</w:t>
-            </w:r>
-            <w:r>
-              <w:rPr>
-                <w:rFonts w:ascii="Times New Roman" w:hAnsi="Times New Roman" w:cs="Times New Roman"/>
-                <w:color w:val="000000"/>
-                <w:sz w:val="20"/>
-                <w:szCs w:val="20"/>
-              </w:rPr>
-              <w:t>2</w:t>
-            </w:r>
-            <w:r>
-              <w:rPr>
-                <w:rFonts w:ascii="Times New Roman" w:hAnsi="Times New Roman" w:cs="Times New Roman"/>
-                <w:color w:val="000000"/>
-                <w:sz w:val="20"/>
-                <w:szCs w:val="20"/>
-              </w:rPr>
-              <w:t>9</w:t>
+              <w:t>2/23</w:t>
             </w:r>
             <w:r>
               <w:rPr>
@@ -13513,34 +13536,7 @@
                 <w:sz w:val="20"/>
                 <w:szCs w:val="20"/>
               </w:rPr>
-              <w:t>10</w:t>
-            </w:r>
-            <w:r>
-              <w:rPr>
-                <w:rFonts w:ascii="Times New Roman" w:hAnsi="Times New Roman" w:cs="Times New Roman"/>
-                <w:color w:val="000000"/>
-                <w:sz w:val="20"/>
-                <w:szCs w:val="20"/>
-              </w:rPr>
-              <w:t>/</w:t>
-            </w:r>
-            <w:r>
-              <w:rPr>
-                <w:rFonts w:ascii="Times New Roman" w:hAnsi="Times New Roman" w:cs="Times New Roman"/>
-                <w:color w:val="000000"/>
-                <w:sz w:val="20"/>
-                <w:szCs w:val="20"/>
-              </w:rPr>
-              <w:t>1</w:t>
-            </w:r>
-            <w:r>
-              <w:rPr>
-                <w:rFonts w:ascii="Times New Roman" w:hAnsi="Times New Roman" w:cs="Times New Roman"/>
-                <w:color w:val="000000"/>
-                <w:sz w:val="20"/>
-                <w:szCs w:val="20"/>
-              </w:rPr>
-              <w:t>3</w:t>
+              <w:t>3/11</w:t>
             </w:r>
           </w:p>
         </w:tc>
@@ -13607,7 +13603,7 @@
                 <w:sz w:val="20"/>
                 <w:szCs w:val="20"/>
               </w:rPr>
-              <w:t>10</w:t>
+              <w:t>3</w:t>
             </w:r>
             <w:r>
               <w:rPr>
@@ -13625,16 +13621,7 @@
                 <w:sz w:val="20"/>
                 <w:szCs w:val="20"/>
               </w:rPr>
-              <w:t>1</w:t>
-            </w:r>
-            <w:r>
-              <w:rPr>
-                <w:rFonts w:ascii="Times New Roman" w:hAnsi="Times New Roman" w:cs="Times New Roman"/>
-                <w:color w:val="000000"/>
-                <w:sz w:val="20"/>
-                <w:szCs w:val="20"/>
-              </w:rPr>
-              <w:t>5</w:t>
+              <w:t>12</w:t>
             </w:r>
           </w:p>
         </w:tc>
@@ -13661,7 +13648,7 @@
                 <w:sz w:val="20"/>
                 <w:szCs w:val="20"/>
               </w:rPr>
-              <w:t>Concepts Exam #1</w:t>
+              <w:t xml:space="preserve">Programming Exam #1 </w:t>
             </w:r>
           </w:p>
         </w:tc>
@@ -13693,7 +13680,7 @@
                 <w:sz w:val="20"/>
                 <w:szCs w:val="20"/>
               </w:rPr>
-              <w:t>10</w:t>
+              <w:t>3</w:t>
             </w:r>
             <w:r>
               <w:rPr>
@@ -13711,16 +13698,7 @@
                 <w:sz w:val="20"/>
                 <w:szCs w:val="20"/>
               </w:rPr>
-              <w:t>1</w:t>
-            </w:r>
-            <w:r>
-              <w:rPr>
-                <w:rFonts w:ascii="Times New Roman" w:hAnsi="Times New Roman" w:cs="Times New Roman"/>
-                <w:color w:val="000000"/>
-                <w:sz w:val="20"/>
-                <w:szCs w:val="20"/>
-              </w:rPr>
-              <w:t>6</w:t>
+              <w:t>13</w:t>
             </w:r>
           </w:p>
         </w:tc>
@@ -13747,16 +13725,7 @@
                 <w:sz w:val="20"/>
                 <w:szCs w:val="20"/>
               </w:rPr>
-              <w:t>P</w:t>
-            </w:r>
-            <w:r>
-              <w:rPr>
-                <w:rFonts w:ascii="Times New Roman" w:hAnsi="Times New Roman" w:cs="Times New Roman"/>
-                <w:color w:val="000000"/>
-                <w:sz w:val="20"/>
-                <w:szCs w:val="20"/>
-              </w:rPr>
-              <w:t xml:space="preserve">rogramming Exam #1 </w:t>
+              <w:t>Concepts Exam #1</w:t>
             </w:r>
           </w:p>
         </w:tc>
@@ -13787,7 +13756,7 @@
                 <w:sz w:val="20"/>
                 <w:szCs w:val="20"/>
               </w:rPr>
-              <w:t>10</w:t>
+              <w:t>3</w:t>
             </w:r>
             <w:r>
               <w:rPr>
@@ -13814,7 +13783,7 @@
                 <w:sz w:val="20"/>
                 <w:szCs w:val="20"/>
               </w:rPr>
-              <w:t>0</w:t>
+              <w:t>3</w:t>
             </w:r>
             <w:r>
               <w:rPr>
@@ -13832,7 +13801,7 @@
                 <w:sz w:val="20"/>
                 <w:szCs w:val="20"/>
               </w:rPr>
-              <w:t>10</w:t>
+              <w:t>3</w:t>
             </w:r>
             <w:r>
               <w:rPr>
@@ -13859,7 +13828,7 @@
                 <w:sz w:val="20"/>
                 <w:szCs w:val="20"/>
               </w:rPr>
-              <w:t>3</w:t>
+              <w:t>6</w:t>
             </w:r>
           </w:p>
         </w:tc>
@@ -13916,7 +13885,7 @@
                 <w:sz w:val="20"/>
                 <w:szCs w:val="20"/>
               </w:rPr>
-              <w:t>10</w:t>
+              <w:t>3/2</w:t>
             </w:r>
             <w:r>
               <w:rPr>
@@ -13925,25 +13894,7 @@
                 <w:sz w:val="20"/>
                 <w:szCs w:val="20"/>
               </w:rPr>
-              <w:t>/</w:t>
-            </w:r>
-            <w:r>
-              <w:rPr>
-                <w:rFonts w:ascii="Times New Roman" w:hAnsi="Times New Roman" w:cs="Times New Roman"/>
-                <w:color w:val="000000"/>
-                <w:sz w:val="20"/>
-                <w:szCs w:val="20"/>
-              </w:rPr>
-              <w:t>2</w:t>
-            </w:r>
-            <w:r>
-              <w:rPr>
-                <w:rFonts w:ascii="Times New Roman" w:hAnsi="Times New Roman" w:cs="Times New Roman"/>
-                <w:color w:val="000000"/>
-                <w:sz w:val="20"/>
-                <w:szCs w:val="20"/>
-              </w:rPr>
-              <w:t>4</w:t>
+              <w:t>7</w:t>
             </w:r>
             <w:r>
               <w:rPr>
@@ -13961,7 +13912,7 @@
                 <w:sz w:val="20"/>
                 <w:szCs w:val="20"/>
               </w:rPr>
-              <w:t>10</w:t>
+              <w:t>4/</w:t>
             </w:r>
             <w:r>
               <w:rPr>
@@ -13970,25 +13921,7 @@
                 <w:sz w:val="20"/>
                 <w:szCs w:val="20"/>
               </w:rPr>
-              <w:t>/</w:t>
-            </w:r>
-            <w:r>
-              <w:rPr>
-                <w:rFonts w:ascii="Times New Roman" w:hAnsi="Times New Roman" w:cs="Times New Roman"/>
-                <w:color w:val="000000"/>
-                <w:sz w:val="20"/>
-                <w:szCs w:val="20"/>
-              </w:rPr>
-              <w:t>3</w:t>
-            </w:r>
-            <w:r>
-              <w:rPr>
-                <w:rFonts w:ascii="Times New Roman" w:hAnsi="Times New Roman" w:cs="Times New Roman"/>
-                <w:color w:val="000000"/>
-                <w:sz w:val="20"/>
-                <w:szCs w:val="20"/>
-              </w:rPr>
-              <w:t>0</w:t>
+              <w:t>2</w:t>
             </w:r>
           </w:p>
         </w:tc>
@@ -14045,7 +13978,34 @@
                 <w:sz w:val="20"/>
                 <w:szCs w:val="20"/>
               </w:rPr>
-              <w:t>10</w:t>
+              <w:t>4/</w:t>
+            </w:r>
+            <w:r>
+              <w:rPr>
+                <w:rFonts w:ascii="Times New Roman" w:hAnsi="Times New Roman" w:cs="Times New Roman"/>
+                <w:color w:val="000000"/>
+                <w:sz w:val="20"/>
+                <w:szCs w:val="20"/>
+              </w:rPr>
+              <w:t>3</w:t>
+            </w:r>
+            <w:r>
+              <w:rPr>
+                <w:rFonts w:ascii="Times New Roman" w:hAnsi="Times New Roman" w:cs="Times New Roman"/>
+                <w:color w:val="000000"/>
+                <w:sz w:val="20"/>
+                <w:szCs w:val="20"/>
+              </w:rPr>
+              <w:t xml:space="preserve"> – </w:t>
+            </w:r>
+            <w:r>
+              <w:rPr>
+                <w:rFonts w:ascii="Times New Roman" w:hAnsi="Times New Roman" w:cs="Times New Roman"/>
+                <w:color w:val="000000"/>
+                <w:sz w:val="20"/>
+                <w:szCs w:val="20"/>
+              </w:rPr>
+              <w:t>4</w:t>
             </w:r>
             <w:r>
               <w:rPr>
@@ -14063,7 +14023,7 @@
                 <w:sz w:val="20"/>
                 <w:szCs w:val="20"/>
               </w:rPr>
-              <w:t>31</w:t>
+              <w:t>1</w:t>
             </w:r>
             <w:r>
               <w:rPr>
@@ -14072,34 +14032,7 @@
                 <w:sz w:val="20"/>
                 <w:szCs w:val="20"/>
               </w:rPr>
-              <w:t xml:space="preserve"> – </w:t>
-            </w:r>
-            <w:r>
-              <w:rPr>
-                <w:rFonts w:ascii="Times New Roman" w:hAnsi="Times New Roman" w:cs="Times New Roman"/>
-                <w:color w:val="000000"/>
-                <w:sz w:val="20"/>
-                <w:szCs w:val="20"/>
-              </w:rPr>
-              <w:t>11</w:t>
-            </w:r>
-            <w:r>
-              <w:rPr>
-                <w:rFonts w:ascii="Times New Roman" w:hAnsi="Times New Roman" w:cs="Times New Roman"/>
-                <w:color w:val="000000"/>
-                <w:sz w:val="20"/>
-                <w:szCs w:val="20"/>
-              </w:rPr>
-              <w:t>/</w:t>
-            </w:r>
-            <w:r>
-              <w:rPr>
-                <w:rFonts w:ascii="Times New Roman" w:hAnsi="Times New Roman" w:cs="Times New Roman"/>
-                <w:color w:val="000000"/>
-                <w:sz w:val="20"/>
-                <w:szCs w:val="20"/>
-              </w:rPr>
-              <w:t>7</w:t>
+              <w:t>0</w:t>
             </w:r>
           </w:p>
         </w:tc>
@@ -14156,7 +14089,7 @@
                 <w:sz w:val="20"/>
                 <w:szCs w:val="20"/>
               </w:rPr>
-              <w:t>11</w:t>
+              <w:t>4</w:t>
             </w:r>
             <w:r>
               <w:rPr>
@@ -14183,7 +14116,7 @@
                 <w:sz w:val="20"/>
                 <w:szCs w:val="20"/>
               </w:rPr>
-              <w:t>0</w:t>
+              <w:t>3</w:t>
             </w:r>
             <w:r>
               <w:rPr>
@@ -14201,7 +14134,7 @@
                 <w:sz w:val="20"/>
                 <w:szCs w:val="20"/>
               </w:rPr>
-              <w:t>11</w:t>
+              <w:t>4</w:t>
             </w:r>
             <w:r>
               <w:rPr>
@@ -14228,7 +14161,7 @@
                 <w:sz w:val="20"/>
                 <w:szCs w:val="20"/>
               </w:rPr>
-              <w:t>4</w:t>
+              <w:t>7</w:t>
             </w:r>
           </w:p>
         </w:tc>
@@ -14284,7 +14217,7 @@
                 <w:sz w:val="20"/>
                 <w:szCs w:val="20"/>
               </w:rPr>
-              <w:t>11</w:t>
+              <w:t>4/2</w:t>
             </w:r>
             <w:r>
               <w:rPr>
@@ -14293,7 +14226,7 @@
                 <w:sz w:val="20"/>
                 <w:szCs w:val="20"/>
               </w:rPr>
-              <w:t>/</w:t>
+              <w:t>0</w:t>
             </w:r>
             <w:r>
               <w:rPr>
@@ -14302,7 +14235,7 @@
                 <w:sz w:val="20"/>
                 <w:szCs w:val="20"/>
               </w:rPr>
-              <w:t>17</w:t>
+              <w:t xml:space="preserve"> – 5/</w:t>
             </w:r>
             <w:r>
               <w:rPr>
@@ -14311,34 +14244,7 @@
                 <w:sz w:val="20"/>
                 <w:szCs w:val="20"/>
               </w:rPr>
-              <w:t xml:space="preserve"> – </w:t>
-            </w:r>
-            <w:r>
-              <w:rPr>
-                <w:rFonts w:ascii="Times New Roman" w:hAnsi="Times New Roman" w:cs="Times New Roman"/>
-                <w:color w:val="000000"/>
-                <w:sz w:val="20"/>
-                <w:szCs w:val="20"/>
-              </w:rPr>
-              <w:t>12</w:t>
-            </w:r>
-            <w:r>
-              <w:rPr>
-                <w:rFonts w:ascii="Times New Roman" w:hAnsi="Times New Roman" w:cs="Times New Roman"/>
-                <w:color w:val="000000"/>
-                <w:sz w:val="20"/>
-                <w:szCs w:val="20"/>
-              </w:rPr>
-              <w:t>/</w:t>
-            </w:r>
-            <w:r>
-              <w:rPr>
-                <w:rFonts w:ascii="Times New Roman" w:hAnsi="Times New Roman" w:cs="Times New Roman"/>
-                <w:color w:val="000000"/>
-                <w:sz w:val="20"/>
-                <w:szCs w:val="20"/>
-              </w:rPr>
-              <w:t>8</w:t>
+              <w:t>4</w:t>
             </w:r>
           </w:p>
         </w:tc>
@@ -14372,16 +14278,7 @@
                 <w:sz w:val="20"/>
                 <w:szCs w:val="20"/>
               </w:rPr>
-              <w:t>Sets</w:t>
-            </w:r>
-            <w:r>
-              <w:rPr>
-                <w:rFonts w:ascii="Times New Roman" w:hAnsi="Times New Roman" w:cs="Times New Roman"/>
-                <w:color w:val="000000"/>
-                <w:sz w:val="20"/>
-                <w:szCs w:val="20"/>
-              </w:rPr>
-              <w:t>, Searching &amp; Sorting Algorithms</w:t>
+              <w:t>Sets, Searching &amp; Sorting Algorithms</w:t>
             </w:r>
           </w:p>
         </w:tc>
@@ -14413,7 +14310,7 @@
                 <w:sz w:val="20"/>
                 <w:szCs w:val="20"/>
               </w:rPr>
-              <w:t>12</w:t>
+              <w:t>5/</w:t>
             </w:r>
             <w:r>
               <w:rPr>
@@ -14422,16 +14319,7 @@
                 <w:sz w:val="20"/>
                 <w:szCs w:val="20"/>
               </w:rPr>
-              <w:t>/</w:t>
-            </w:r>
-            <w:r>
-              <w:rPr>
-                <w:rFonts w:ascii="Times New Roman" w:hAnsi="Times New Roman" w:cs="Times New Roman"/>
-                <w:color w:val="000000"/>
-                <w:sz w:val="20"/>
-                <w:szCs w:val="20"/>
-              </w:rPr>
-              <w:t>11</w:t>
+              <w:t>7</w:t>
             </w:r>
           </w:p>
         </w:tc>
@@ -14458,16 +14346,7 @@
                 <w:sz w:val="20"/>
                 <w:szCs w:val="20"/>
               </w:rPr>
-              <w:t>Programming</w:t>
-            </w:r>
-            <w:r>
-              <w:rPr>
-                <w:rFonts w:ascii="Times New Roman" w:hAnsi="Times New Roman" w:cs="Times New Roman"/>
-                <w:color w:val="000000"/>
-                <w:sz w:val="20"/>
-                <w:szCs w:val="20"/>
-              </w:rPr>
-              <w:t xml:space="preserve"> Exam #2</w:t>
+              <w:t>Programming Exam #2</w:t>
             </w:r>
             <w:r>
               <w:rPr>
@@ -14508,7 +14387,16 @@
                 <w:sz w:val="20"/>
                 <w:szCs w:val="20"/>
               </w:rPr>
-              <w:t>12/15 or 12/16</w:t>
+              <w:t>5/1</w:t>
+            </w:r>
+            <w:r>
+              <w:rPr>
+                <w:rFonts w:ascii="Times New Roman" w:hAnsi="Times New Roman" w:cs="Times New Roman"/>
+                <w:color w:val="000000"/>
+                <w:sz w:val="20"/>
+                <w:szCs w:val="20"/>
+              </w:rPr>
+              <w:t>3 (10am-noon)</w:t>
             </w:r>
           </w:p>
         </w:tc>
@@ -14520,6 +14408,7 @@
           </w:tcPr>
           <w:p>
             <w:pPr>
+              <w:spacing w:line="330" w:lineRule="atLeast"/>
               <w:rPr>
                 <w:rFonts w:ascii="Times New Roman" w:hAnsi="Times New Roman" w:cs="Times New Roman"/>
                 <w:color w:val="000000"/>
@@ -14534,74 +14423,7 @@
                 <w:sz w:val="20"/>
                 <w:szCs w:val="20"/>
               </w:rPr>
-              <w:t>Finals:</w:t>
-            </w:r>
-            <w:r>
-              <w:rPr>
-                <w:rFonts w:ascii="Times New Roman" w:hAnsi="Times New Roman" w:cs="Times New Roman"/>
-                <w:color w:val="000000"/>
-                <w:sz w:val="20"/>
-                <w:szCs w:val="20"/>
-              </w:rPr>
-              <w:br/>
-              <w:t>Sections 01-03 Monday, December 15</w:t>
-            </w:r>
-            <w:r>
-              <w:rPr>
-                <w:rFonts w:ascii="Times New Roman" w:hAnsi="Times New Roman" w:cs="Times New Roman"/>
-                <w:color w:val="000000"/>
-                <w:sz w:val="20"/>
-                <w:szCs w:val="20"/>
-                <w:vertAlign w:val="superscript"/>
-              </w:rPr>
-              <w:t>th</w:t>
-            </w:r>
-            <w:r>
-              <w:rPr>
-                <w:rFonts w:ascii="Times New Roman" w:hAnsi="Times New Roman" w:cs="Times New Roman"/>
-                <w:color w:val="000000"/>
-                <w:sz w:val="20"/>
-                <w:szCs w:val="20"/>
-              </w:rPr>
-              <w:t xml:space="preserve"> from 10-noon</w:t>
-            </w:r>
-          </w:p>
-          <w:p>
-            <w:pPr>
-              <w:rPr>
-                <w:rFonts w:ascii="Times New Roman" w:hAnsi="Times New Roman" w:cs="Times New Roman"/>
-                <w:color w:val="000000"/>
-                <w:sz w:val="20"/>
-                <w:szCs w:val="20"/>
-              </w:rPr>
-            </w:pPr>
-            <w:r>
-              <w:rPr>
-                <w:rFonts w:ascii="Times New Roman" w:hAnsi="Times New Roman" w:cs="Times New Roman"/>
-                <w:color w:val="000000"/>
-                <w:sz w:val="20"/>
-                <w:szCs w:val="20"/>
-              </w:rPr>
-              <w:t>Sections 04-06 Tuesday, December 16</w:t>
-            </w:r>
-            <w:r>
-              <w:rPr>
-                <w:rFonts w:ascii="Times New Roman" w:hAnsi="Times New Roman" w:cs="Times New Roman"/>
-                <w:color w:val="000000"/>
-                <w:sz w:val="20"/>
-                <w:szCs w:val="20"/>
-                <w:vertAlign w:val="superscript"/>
-              </w:rPr>
-              <w:t>th</w:t>
-            </w:r>
-            <w:r>
-              <w:rPr>
-                <w:rFonts w:ascii="Times New Roman" w:hAnsi="Times New Roman" w:cs="Times New Roman"/>
-                <w:color w:val="000000"/>
-                <w:sz w:val="20"/>
-                <w:szCs w:val="20"/>
-              </w:rPr>
-              <w:t xml:space="preserve"> from 10-noon</w:t>
+              <w:t>Concepts Exam #2</w:t>
             </w:r>
           </w:p>
         </w:tc>
@@ -14611,13 +14433,13 @@
       <w:pPr>
         <w:keepNext/>
         <w:widowControl/>
+        <w:spacing w:after="120"/>
         <w:outlineLvl w:val="2"/>
         <w:rPr>
           <w:rFonts w:ascii="Times New Roman" w:eastAsia="Times New Roman" w:hAnsi="Times New Roman" w:cs="Times New Roman"/>
           <w:b/>
-          <w:spacing w:val="-1"/>
-          <w:sz w:val="24"/>
-          <w:szCs w:val="24"/>
+          <w:sz w:val="32"/>
+          <w:szCs w:val="32"/>
         </w:rPr>
       </w:pPr>
     </w:p>
@@ -14705,7 +14527,19 @@
         <w:rPr>
           <w:spacing w:val="1"/>
         </w:rPr>
-        <w:t>hatGPT) to being a "copilot" and suggesting</w:t>
+        <w:t>hatGPT) to being a</w:t>
+      </w:r>
+      <w:r>
+        <w:rPr>
+          <w:spacing w:val="1"/>
+        </w:rPr>
+        <w:t xml:space="preserve">n agent </w:t>
+      </w:r>
+      <w:r>
+        <w:rPr>
+          <w:spacing w:val="1"/>
+        </w:rPr>
+        <w:t>suggesting</w:t>
       </w:r>
       <w:r>
         <w:rPr>
@@ -14835,7 +14669,21 @@
         <w:rPr>
           <w:spacing w:val="1"/>
         </w:rPr>
-        <w:t>In the same way, we need be able to read and understand basic programming before we use tools to create programs.</w:t>
+        <w:t xml:space="preserve">In the same way, we need </w:t>
+      </w:r>
+      <w:proofErr w:type="gramStart"/>
+      <w:r>
+        <w:rPr>
+          <w:spacing w:val="1"/>
+        </w:rPr>
+        <w:t>be</w:t>
+      </w:r>
+      <w:proofErr w:type="gramEnd"/>
+      <w:r>
+        <w:rPr>
+          <w:spacing w:val="1"/>
+        </w:rPr>
+        <w:t xml:space="preserve"> able to read and understand basic programming before we use tools to create programs.</w:t>
       </w:r>
     </w:p>
     <w:p>
@@ -14927,7 +14775,21 @@
         <w:rPr>
           <w:spacing w:val="1"/>
         </w:rPr>
-        <w:t>You can also copy and paste your code into the duck debugger and ask why it your program is crashing at a certain place.</w:t>
+        <w:t xml:space="preserve">You can also copy and paste your code into the duck debugger and ask </w:t>
+      </w:r>
+      <w:proofErr w:type="gramStart"/>
+      <w:r>
+        <w:rPr>
+          <w:spacing w:val="1"/>
+        </w:rPr>
+        <w:t>why it</w:t>
+      </w:r>
+      <w:proofErr w:type="gramEnd"/>
+      <w:r>
+        <w:rPr>
+          <w:spacing w:val="1"/>
+        </w:rPr>
+        <w:t xml:space="preserve"> your program is crashing at a certain place.</w:t>
       </w:r>
       <w:r>
         <w:rPr>
@@ -14939,7 +14801,14 @@
         <w:rPr>
           <w:spacing w:val="1"/>
         </w:rPr>
-        <w:t>The rubber duck debugger does stipulate, however, that it is an AI and that it is experimental. Students should be conscious of the degree to which they blindly trust the AI.</w:t>
+        <w:t xml:space="preserve">The rubber duck debugger does stipulate, however, that it is an AI and that it is experimental. </w:t>
+      </w:r>
+      <w:r>
+        <w:rPr>
+          <w:spacing w:val="1"/>
+        </w:rPr>
+        <w:lastRenderedPageBreak/>
+        <w:t>Students should be conscious of the degree to which they blindly trust the AI.</w:t>
       </w:r>
       <w:r>
         <w:rPr>
@@ -15016,7 +14885,25 @@
           <w:iCs/>
           <w:spacing w:val="1"/>
         </w:rPr>
-        <w:t>Note, you will have to create a free account with github to log into the Duck Debugger.</w:t>
+        <w:t xml:space="preserve">Note, you will have to create a free account with </w:t>
+      </w:r>
+      <w:proofErr w:type="spellStart"/>
+      <w:r>
+        <w:rPr>
+          <w:bCs/>
+          <w:iCs/>
+          <w:spacing w:val="1"/>
+        </w:rPr>
+        <w:t>github</w:t>
+      </w:r>
+      <w:proofErr w:type="spellEnd"/>
+      <w:r>
+        <w:rPr>
+          <w:bCs/>
+          <w:iCs/>
+          <w:spacing w:val="1"/>
+        </w:rPr>
+        <w:t xml:space="preserve"> to log into the Duck Debugger.</w:t>
       </w:r>
     </w:p>
     <w:p>
@@ -15051,7 +14938,6 @@
           <w:sz w:val="32"/>
           <w:szCs w:val="32"/>
         </w:rPr>
-        <w:lastRenderedPageBreak/>
         <w:t>Computing Environment</w:t>
       </w:r>
     </w:p>
@@ -15306,6 +15192,7 @@
         </w:rPr>
         <w:t xml:space="preserve"> </w:t>
       </w:r>
+      <w:proofErr w:type="gramStart"/>
       <w:r>
         <w:rPr>
           <w:spacing w:val="-2"/>
@@ -15324,6 +15211,7 @@
       <w:r>
         <w:t>k</w:t>
       </w:r>
+      <w:proofErr w:type="gramEnd"/>
       <w:r>
         <w:rPr>
           <w:spacing w:val="-4"/>
@@ -15366,6 +15254,7 @@
         </w:rPr>
         <w:t xml:space="preserve"> </w:t>
       </w:r>
+      <w:proofErr w:type="gramStart"/>
       <w:r>
         <w:t>a</w:t>
       </w:r>
@@ -15378,6 +15267,7 @@
       <w:r>
         <w:t>o</w:t>
       </w:r>
+      <w:proofErr w:type="gramEnd"/>
       <w:r>
         <w:rPr>
           <w:spacing w:val="-3"/>
@@ -15890,7 +15780,21 @@
         <w:rPr>
           <w:spacing w:val="-3"/>
         </w:rPr>
-        <w:t xml:space="preserve">are actually encouraged to work on your own laptop or computer.  Having your own computer will greatly aid you in the computer science major, and the computer/laptop itself does not have to be very expensive.  The class software is free and will work with Windows, OSX, and Linux.  </w:t>
+        <w:t xml:space="preserve">are </w:t>
+      </w:r>
+      <w:proofErr w:type="gramStart"/>
+      <w:r>
+        <w:rPr>
+          <w:spacing w:val="-3"/>
+        </w:rPr>
+        <w:t>actually encouraged</w:t>
+      </w:r>
+      <w:proofErr w:type="gramEnd"/>
+      <w:r>
+        <w:rPr>
+          <w:spacing w:val="-3"/>
+        </w:rPr>
+        <w:t xml:space="preserve"> to work on your own laptop or computer.  Having your own computer will greatly aid you in the computer science major, and the computer/laptop itself does not have to be very expensive.  The class software is free and will work with Windows, OSX, and Linux.  </w:t>
       </w:r>
       <w:r>
         <w:rPr>
@@ -16735,7 +16639,37 @@
           <w:b/>
           <w:spacing w:val="1"/>
         </w:rPr>
-        <w:t xml:space="preserve">If you can’t explain code you turn in for homeworks or labs, it doesn’t count.  </w:t>
+        <w:t>If you can’t explain code</w:t>
+      </w:r>
+      <w:r>
+        <w:rPr>
+          <w:b/>
+          <w:spacing w:val="1"/>
+        </w:rPr>
+        <w:t xml:space="preserve"> that</w:t>
+      </w:r>
+      <w:r>
+        <w:rPr>
+          <w:b/>
+          <w:spacing w:val="1"/>
+        </w:rPr>
+        <w:t xml:space="preserve"> you turn in for </w:t>
+      </w:r>
+      <w:proofErr w:type="spellStart"/>
+      <w:r>
+        <w:rPr>
+          <w:b/>
+          <w:spacing w:val="1"/>
+        </w:rPr>
+        <w:t>homeworks</w:t>
+      </w:r>
+      <w:proofErr w:type="spellEnd"/>
+      <w:r>
+        <w:rPr>
+          <w:b/>
+          <w:spacing w:val="1"/>
+        </w:rPr>
+        <w:t xml:space="preserve"> or labs, it doesn’t count.  </w:t>
       </w:r>
     </w:p>
     <w:p>
@@ -16903,7 +16837,21 @@
         <w:rPr>
           <w:spacing w:val="1"/>
         </w:rPr>
-        <w:t xml:space="preserve"> there are many different ways to write an essay addressing a particular topic.  After a certain point in the course, I will be using plagiarism-detection software to detect similarities that are very unlikely to occur if students were working alone.</w:t>
+        <w:t xml:space="preserve"> there are </w:t>
+      </w:r>
+      <w:proofErr w:type="gramStart"/>
+      <w:r>
+        <w:rPr>
+          <w:spacing w:val="1"/>
+        </w:rPr>
+        <w:t>many different ways</w:t>
+      </w:r>
+      <w:proofErr w:type="gramEnd"/>
+      <w:r>
+        <w:rPr>
+          <w:spacing w:val="1"/>
+        </w:rPr>
+        <w:t xml:space="preserve"> to write an essay addressing a particular topic.  After a certain point in the course, I will be using plagiarism-detection software to detect similarities that are very unlikely to occur if students were working alone.</w:t>
       </w:r>
     </w:p>
     <w:p>
@@ -16956,35 +16904,34 @@
     </w:p>
     <w:p>
       <w:pPr>
+        <w:pStyle w:val="Heading3"/>
+        <w:ind w:left="0"/>
+        <w:rPr>
+          <w:spacing w:val="-1"/>
+        </w:rPr>
+      </w:pPr>
+    </w:p>
+    <w:p>
+      <w:pPr>
+        <w:pStyle w:val="Heading3"/>
+        <w:ind w:left="0"/>
+        <w:rPr>
+          <w:spacing w:val="-1"/>
+        </w:rPr>
+      </w:pPr>
+      <w:r>
+        <w:rPr>
+          <w:spacing w:val="-1"/>
+        </w:rPr>
+        <w:t>Seeking Help from People</w:t>
+      </w:r>
+    </w:p>
+    <w:p>
+      <w:pPr>
         <w:pStyle w:val="BodyText"/>
         <w:spacing w:line="239" w:lineRule="auto"/>
         <w:ind w:left="360" w:right="241" w:firstLine="0"/>
         <w:rPr>
-          <w:spacing w:val="1"/>
-        </w:rPr>
-      </w:pPr>
-    </w:p>
-    <w:p>
-      <w:pPr>
-        <w:pStyle w:val="Heading3"/>
-        <w:ind w:left="0"/>
-        <w:rPr>
-          <w:spacing w:val="-1"/>
-        </w:rPr>
-      </w:pPr>
-      <w:r>
-        <w:rPr>
-          <w:spacing w:val="-1"/>
-        </w:rPr>
-        <w:t>Seeking Help from People</w:t>
-      </w:r>
-    </w:p>
-    <w:p>
-      <w:pPr>
-        <w:pStyle w:val="BodyText"/>
-        <w:spacing w:line="239" w:lineRule="auto"/>
-        <w:ind w:left="360" w:right="241" w:firstLine="0"/>
-        <w:rPr>
           <w:b/>
           <w:i/>
           <w:spacing w:val="1"/>
@@ -16994,7 +16941,14 @@
         <w:rPr>
           <w:spacing w:val="1"/>
         </w:rPr>
-        <w:t xml:space="preserve">In this class, homework assignments must be done on your own as your own individual work.  However, this does not mean that you cannot ask for help.  </w:t>
+        <w:t xml:space="preserve">In this class, homework assignments must be done on your own as your own individual work.  However, </w:t>
+      </w:r>
+      <w:r>
+        <w:rPr>
+          <w:spacing w:val="1"/>
+        </w:rPr>
+        <w:lastRenderedPageBreak/>
+        <w:t xml:space="preserve">this does not mean that you cannot ask for help.  </w:t>
       </w:r>
       <w:r>
         <w:rPr>
@@ -17196,7 +17150,21 @@
         <w:rPr>
           <w:spacing w:val="1"/>
         </w:rPr>
-        <w:t>DO try to help them in words, similar examples from lectures and labs, and diagrams.</w:t>
+        <w:t xml:space="preserve">DO try to help them </w:t>
+      </w:r>
+      <w:proofErr w:type="gramStart"/>
+      <w:r>
+        <w:rPr>
+          <w:spacing w:val="1"/>
+        </w:rPr>
+        <w:t>in</w:t>
+      </w:r>
+      <w:proofErr w:type="gramEnd"/>
+      <w:r>
+        <w:rPr>
+          <w:spacing w:val="1"/>
+        </w:rPr>
+        <w:t xml:space="preserve"> words, similar examples from lectures and labs, and diagrams.</w:t>
       </w:r>
     </w:p>
     <w:p>
@@ -17593,7 +17561,7 @@
       <w:pPr>
         <w:pStyle w:val="BodyText"/>
         <w:spacing w:line="239" w:lineRule="auto"/>
-        <w:ind w:left="720" w:right="154" w:firstLine="0"/>
+        <w:ind w:left="270" w:right="154" w:firstLine="0"/>
         <w:rPr>
           <w:spacing w:val="-3"/>
         </w:rPr>
@@ -17628,7 +17596,7 @@
           <w:numId w:val="10"/>
         </w:numPr>
         <w:spacing w:line="239" w:lineRule="auto"/>
-        <w:ind w:right="154"/>
+        <w:ind w:left="270" w:right="154" w:firstLine="0"/>
         <w:rPr>
           <w:spacing w:val="-3"/>
         </w:rPr>
@@ -17648,7 +17616,7 @@
           <w:numId w:val="10"/>
         </w:numPr>
         <w:spacing w:line="239" w:lineRule="auto"/>
-        <w:ind w:right="154"/>
+        <w:ind w:left="270" w:right="154" w:firstLine="0"/>
         <w:rPr>
           <w:spacing w:val="-3"/>
         </w:rPr>
@@ -17668,7 +17636,7 @@
           <w:numId w:val="10"/>
         </w:numPr>
         <w:spacing w:line="239" w:lineRule="auto"/>
-        <w:ind w:right="154"/>
+        <w:ind w:left="270" w:right="154" w:firstLine="0"/>
         <w:rPr>
           <w:spacing w:val="-3"/>
         </w:rPr>
@@ -17688,7 +17656,7 @@
           <w:numId w:val="10"/>
         </w:numPr>
         <w:spacing w:line="239" w:lineRule="auto"/>
-        <w:ind w:right="154"/>
+        <w:ind w:left="270" w:right="154" w:firstLine="0"/>
         <w:rPr>
           <w:spacing w:val="-3"/>
         </w:rPr>
@@ -19338,6 +19306,7 @@
   <w:style w:type="character" w:default="1" w:styleId="DefaultParagraphFont">
     <w:name w:val="Default Paragraph Font"/>
     <w:uiPriority w:val="1"/>
+    <w:semiHidden/>
     <w:unhideWhenUsed/>
   </w:style>
   <w:style w:type="table" w:default="1" w:styleId="TableNormal">

</xml_diff>

<commit_message>
Modified office hours in syllabus, updated intro ppt
</commit_message>
<xml_diff>
--- a/syllabus.docx
+++ b/syllabus.docx
@@ -896,7 +896,7 @@
           <w:sz w:val="20"/>
           <w:szCs w:val="20"/>
         </w:rPr>
-        <w:t>T/Th</w:t>
+        <w:t>T</w:t>
       </w:r>
       <w:r>
         <w:rPr>
@@ -904,7 +904,7 @@
           <w:sz w:val="20"/>
           <w:szCs w:val="20"/>
         </w:rPr>
-        <w:t xml:space="preserve"> </w:t>
+        <w:t xml:space="preserve">ues 1:00-3:00pm and Thurs 1:00-2:00pm </w:t>
       </w:r>
       <w:r>
         <w:rPr>
@@ -912,7 +912,7 @@
           <w:sz w:val="20"/>
           <w:szCs w:val="20"/>
         </w:rPr>
-        <w:t>1</w:t>
+        <w:t>in CEE</w:t>
       </w:r>
       <w:r>
         <w:rPr>
@@ -920,7 +920,7 @@
           <w:sz w:val="20"/>
           <w:szCs w:val="20"/>
         </w:rPr>
-        <w:t>:00-</w:t>
+        <w:t>E</w:t>
       </w:r>
       <w:r>
         <w:rPr>
@@ -928,15 +928,7 @@
           <w:sz w:val="20"/>
           <w:szCs w:val="20"/>
         </w:rPr>
-        <w:t>3</w:t>
-      </w:r>
-      <w:r>
-        <w:rPr>
-          <w:rFonts w:ascii="Times New Roman" w:eastAsia="Times New Roman" w:hAnsi="Times New Roman" w:cs="Times New Roman"/>
-          <w:sz w:val="20"/>
-          <w:szCs w:val="20"/>
-        </w:rPr>
-        <w:t xml:space="preserve">:00pm in CEE 010A.  My office hours are drop-in </w:t>
+        <w:t xml:space="preserve"> 010A.  </w:t>
       </w:r>
     </w:p>
     <w:p>
@@ -955,6 +947,14 @@
           <w:sz w:val="20"/>
           <w:szCs w:val="20"/>
         </w:rPr>
+        <w:t xml:space="preserve">My office hours are drop-in </w:t>
+      </w:r>
+      <w:r>
+        <w:rPr>
+          <w:rFonts w:ascii="Times New Roman" w:eastAsia="Times New Roman" w:hAnsi="Times New Roman" w:cs="Times New Roman"/>
+          <w:sz w:val="20"/>
+          <w:szCs w:val="20"/>
+        </w:rPr>
         <w:t>and</w:t>
       </w:r>
       <w:r>
@@ -963,41 +963,13 @@
           <w:sz w:val="20"/>
           <w:szCs w:val="20"/>
         </w:rPr>
-        <w:t xml:space="preserve"> do not require appointments, but those with appointments have </w:t>
-      </w:r>
-      <w:proofErr w:type="gramStart"/>
-      <w:r>
-        <w:rPr>
-          <w:rFonts w:ascii="Times New Roman" w:eastAsia="Times New Roman" w:hAnsi="Times New Roman" w:cs="Times New Roman"/>
-          <w:sz w:val="20"/>
-          <w:szCs w:val="20"/>
-        </w:rPr>
-        <w:t>first priority</w:t>
-      </w:r>
-      <w:proofErr w:type="gramEnd"/>
-      <w:r>
-        <w:rPr>
-          <w:rFonts w:ascii="Times New Roman" w:eastAsia="Times New Roman" w:hAnsi="Times New Roman" w:cs="Times New Roman"/>
-          <w:sz w:val="20"/>
-          <w:szCs w:val="20"/>
-        </w:rPr>
-        <w:t xml:space="preserve">.  </w:t>
-      </w:r>
-      <w:proofErr w:type="gramStart"/>
-      <w:r>
-        <w:rPr>
-          <w:rFonts w:ascii="Times New Roman" w:eastAsia="Times New Roman" w:hAnsi="Times New Roman" w:cs="Times New Roman"/>
-          <w:sz w:val="20"/>
-          <w:szCs w:val="20"/>
-        </w:rPr>
-        <w:t>You</w:t>
-      </w:r>
-      <w:proofErr w:type="gramEnd"/>
+        <w:t xml:space="preserve"> do not require appointments, but those with</w:t>
+      </w:r>
     </w:p>
     <w:p>
       <w:pPr>
         <w:widowControl/>
-        <w:ind w:left="1440" w:firstLine="720"/>
+        <w:ind w:left="2160" w:firstLine="48"/>
         <w:rPr>
           <w:rFonts w:ascii="Times New Roman" w:eastAsia="Times New Roman" w:hAnsi="Times New Roman" w:cs="Times New Roman"/>
           <w:color w:val="0000FF" w:themeColor="hyperlink"/>
@@ -1006,6 +978,40 @@
           <w:u w:val="single"/>
         </w:rPr>
       </w:pPr>
+      <w:r>
+        <w:rPr>
+          <w:rFonts w:ascii="Times New Roman" w:eastAsia="Times New Roman" w:hAnsi="Times New Roman" w:cs="Times New Roman"/>
+          <w:sz w:val="20"/>
+          <w:szCs w:val="20"/>
+        </w:rPr>
+        <w:t xml:space="preserve">appointments have </w:t>
+      </w:r>
+      <w:proofErr w:type="gramStart"/>
+      <w:r>
+        <w:rPr>
+          <w:rFonts w:ascii="Times New Roman" w:eastAsia="Times New Roman" w:hAnsi="Times New Roman" w:cs="Times New Roman"/>
+          <w:sz w:val="20"/>
+          <w:szCs w:val="20"/>
+        </w:rPr>
+        <w:t>first priority</w:t>
+      </w:r>
+      <w:proofErr w:type="gramEnd"/>
+      <w:r>
+        <w:rPr>
+          <w:rFonts w:ascii="Times New Roman" w:eastAsia="Times New Roman" w:hAnsi="Times New Roman" w:cs="Times New Roman"/>
+          <w:sz w:val="20"/>
+          <w:szCs w:val="20"/>
+        </w:rPr>
+        <w:t>.  You</w:t>
+      </w:r>
+      <w:r>
+        <w:rPr>
+          <w:rFonts w:ascii="Times New Roman" w:eastAsia="Times New Roman" w:hAnsi="Times New Roman" w:cs="Times New Roman"/>
+          <w:sz w:val="20"/>
+          <w:szCs w:val="20"/>
+        </w:rPr>
+        <w:t xml:space="preserve"> </w:t>
+      </w:r>
       <w:r>
         <w:rPr>
           <w:rFonts w:ascii="Times New Roman" w:eastAsia="Times New Roman" w:hAnsi="Times New Roman" w:cs="Times New Roman"/>
@@ -1747,6 +1753,7 @@
           <w:sz w:val="20"/>
           <w:szCs w:val="20"/>
         </w:rPr>
+        <w:lastRenderedPageBreak/>
         <w:t>modularization (student-written procedures/functions)</w:t>
       </w:r>
     </w:p>
@@ -1771,7 +1778,6 @@
           <w:sz w:val="20"/>
           <w:szCs w:val="20"/>
         </w:rPr>
-        <w:lastRenderedPageBreak/>
         <w:t>data pers</w:t>
       </w:r>
       <w:r>
@@ -8171,7 +8177,6 @@
         <w:rPr>
           <w:b/>
         </w:rPr>
-        <w:lastRenderedPageBreak/>
         <w:t>Making up Missed Work and</w:t>
       </w:r>
       <w:r>

</xml_diff>